<commit_message>
Changed Lebenslauf according to changes from Frau. Julia
</commit_message>
<xml_diff>
--- a/1. Originals/Lebenslauf Jagadeesh Kumar.docx
+++ b/1. Originals/Lebenslauf Jagadeesh Kumar.docx
@@ -319,7 +319,14 @@
           <w:rFonts w:ascii="Belleza" w:hAnsi="Belleza" w:cs="Times"/>
           <w:color w:val="000000" w:themeColor="text1"/>
         </w:rPr>
-        <w:t>Zugspitzstrasse 80</w:t>
+        <w:t>Zugspitzstraß</w:t>
+      </w:r>
+      <w:r>
+        <w:rPr>
+          <w:rFonts w:ascii="Belleza" w:hAnsi="Belleza" w:cs="Times"/>
+          <w:color w:val="000000" w:themeColor="text1"/>
+        </w:rPr>
+        <w:t>e 80</w:t>
       </w:r>
     </w:p>
     <w:p>
@@ -444,25 +451,7 @@
             <w:color w:val="000000" w:themeColor="text1"/>
             <w:u w:val="none"/>
           </w:rPr>
-          <w:t>jaga</w:t>
-        </w:r>
-        <w:r>
-          <w:rPr>
-            <w:rStyle w:val="Hyperlink"/>
-            <w:rFonts w:ascii="Belleza" w:hAnsi="Belleza" w:cs="Times"/>
-            <w:color w:val="000000" w:themeColor="text1"/>
-            <w:u w:val="none"/>
-          </w:rPr>
-          <w:t>d</w:t>
-        </w:r>
-        <w:r>
-          <w:rPr>
-            <w:rStyle w:val="Hyperlink"/>
-            <w:rFonts w:ascii="Belleza" w:hAnsi="Belleza" w:cs="Times"/>
-            <w:color w:val="000000" w:themeColor="text1"/>
-            <w:u w:val="none"/>
-          </w:rPr>
-          <w:t>eesh.srmuniv@gmail.com</w:t>
+          <w:t>jagadeesh.srmuniv@gmail.com</w:t>
         </w:r>
       </w:hyperlink>
     </w:p>
@@ -778,7 +767,15 @@
           <w:color w:val="4381BE"/>
           <w:sz w:val="36"/>
         </w:rPr>
-        <w:t>Berüfliche Erfahrungen</w:t>
+        <w:t>Beru</w:t>
+      </w:r>
+      <w:r>
+        <w:rPr>
+          <w:rFonts w:ascii="Belleza" w:hAnsi="Belleza" w:cs="Times"/>
+          <w:color w:val="4381BE"/>
+          <w:sz w:val="36"/>
+        </w:rPr>
+        <w:t>fliche Erfahrungen</w:t>
       </w:r>
     </w:p>
     <w:p>
@@ -927,7 +924,14 @@
           <w:color w:val="000000" w:themeColor="text1"/>
         </w:rPr>
         <w:tab/>
-        <w:t>Electronik und Flugsteuerungsingenieur</w:t>
+        <w:t>Elek</w:t>
+      </w:r>
+      <w:r>
+        <w:rPr>
+          <w:rFonts w:ascii="Belleza" w:hAnsi="Belleza" w:cs="Times"/>
+          <w:color w:val="000000" w:themeColor="text1"/>
+        </w:rPr>
+        <w:t>tronik und Flugsteuerungsingenieur</w:t>
       </w:r>
     </w:p>
     <w:p>
@@ -1050,12 +1054,6 @@
           <w:color w:val="000000" w:themeColor="text1"/>
         </w:rPr>
         <w:tab/>
-      </w:r>
-      <w:r>
-        <w:rPr>
-          <w:rFonts w:ascii="Belleza" w:hAnsi="Belleza" w:cs="Times"/>
-          <w:color w:val="000000" w:themeColor="text1"/>
-        </w:rPr>
         <w:t>Hochschule Ravensburg - Weingarten</w:t>
       </w:r>
     </w:p>
@@ -1088,12 +1086,6 @@
           <w:color w:val="000000" w:themeColor="text1"/>
         </w:rPr>
         <w:tab/>
-      </w:r>
-      <w:r>
-        <w:rPr>
-          <w:rFonts w:ascii="Belleza" w:hAnsi="Belleza" w:cs="Times"/>
-          <w:color w:val="000000" w:themeColor="text1"/>
-        </w:rPr>
         <w:t>Embedded Computing Ingenieur</w:t>
       </w:r>
     </w:p>
@@ -1133,12 +1125,6 @@
           <w:color w:val="000000" w:themeColor="text1"/>
         </w:rPr>
         <w:tab/>
-      </w:r>
-      <w:r>
-        <w:rPr>
-          <w:rFonts w:ascii="Belleza" w:hAnsi="Belleza" w:cs="Times"/>
-          <w:color w:val="000000" w:themeColor="text1"/>
-        </w:rPr>
         <w:t>Hochschule Ravensburg - Weingarten</w:t>
       </w:r>
     </w:p>
@@ -1171,12 +1157,6 @@
           <w:color w:val="000000" w:themeColor="text1"/>
         </w:rPr>
         <w:tab/>
-      </w:r>
-      <w:r>
-        <w:rPr>
-          <w:rFonts w:ascii="Belleza" w:hAnsi="Belleza" w:cs="Times"/>
-          <w:color w:val="000000" w:themeColor="text1"/>
-        </w:rPr>
         <w:t>Studentische Hilfskraft, Mitarbeit im Labor</w:t>
       </w:r>
     </w:p>
@@ -2118,80 +2098,6 @@
         <w:autoSpaceDE w:val="0"/>
         <w:autoSpaceDN w:val="0"/>
         <w:adjustRightInd w:val="0"/>
-        <w:spacing w:line="240" w:lineRule="atLeast"/>
-        <w:ind w:left="3261" w:hanging="3119"/>
-        <w:rPr>
-          <w:rFonts w:ascii="Belleza" w:hAnsi="Belleza" w:cs="Times"/>
-          <w:color w:val="000000" w:themeColor="text1"/>
-          <w:szCs w:val="32"/>
-        </w:rPr>
-      </w:pPr>
-      <w:r>
-        <w:rPr>
-          <w:rFonts w:ascii="Belleza" w:hAnsi="Belleza" w:cs="Times"/>
-          <w:color w:val="4381BE"/>
-          <w:szCs w:val="32"/>
-        </w:rPr>
-        <w:t xml:space="preserve"> </w:t>
-      </w:r>
-      <w:r>
-        <w:rPr>
-          <w:rFonts w:ascii="Belleza" w:hAnsi="Belleza" w:cs="Times"/>
-          <w:color w:val="4381BE"/>
-          <w:szCs w:val="32"/>
-        </w:rPr>
-        <w:t>Organisatorische Fa</w:t>
-      </w:r>
-      <w:r>
-        <w:rPr>
-          <w:rFonts w:ascii="Calibri" w:eastAsia="Calibri" w:hAnsi="Calibri" w:cs="Calibri"/>
-          <w:color w:val="4381BE"/>
-          <w:szCs w:val="32"/>
-        </w:rPr>
-        <w:t>̈</w:t>
-      </w:r>
-      <w:r>
-        <w:rPr>
-          <w:rFonts w:ascii="Belleza" w:hAnsi="Belleza" w:cs="Times"/>
-          <w:color w:val="4381BE"/>
-          <w:szCs w:val="32"/>
-        </w:rPr>
-        <w:t>higkeiten</w:t>
-      </w:r>
-      <w:r>
-        <w:rPr>
-          <w:rFonts w:ascii="Belleza" w:hAnsi="Belleza" w:cs="Times"/>
-          <w:color w:val="4381BE"/>
-          <w:szCs w:val="32"/>
-        </w:rPr>
-        <w:tab/>
-      </w:r>
-      <w:r>
-        <w:rPr>
-          <w:rFonts w:ascii="Belleza" w:hAnsi="Belleza" w:cs="Times"/>
-          <w:color w:val="4381BE"/>
-          <w:szCs w:val="32"/>
-        </w:rPr>
-        <w:tab/>
-      </w:r>
-      <w:r>
-        <w:rPr>
-          <w:rFonts w:ascii="Belleza" w:hAnsi="Belleza" w:cs="Times"/>
-          <w:color w:val="000000" w:themeColor="text1"/>
-          <w:szCs w:val="32"/>
-        </w:rPr>
-        <w:t xml:space="preserve">Guter Teamplayer, kontaktfreudig, Leadership </w:t>
-      </w:r>
-    </w:p>
-    <w:p>
-      <w:pPr>
-        <w:widowControl w:val="0"/>
-        <w:tabs>
-          <w:tab w:val="left" w:pos="2977"/>
-        </w:tabs>
-        <w:autoSpaceDE w:val="0"/>
-        <w:autoSpaceDN w:val="0"/>
-        <w:adjustRightInd w:val="0"/>
         <w:spacing w:line="360" w:lineRule="auto"/>
         <w:ind w:left="3261" w:hanging="3119"/>
         <w:rPr>
@@ -2203,24 +2109,23 @@
       <w:r>
         <w:rPr>
           <w:rFonts w:ascii="Belleza" w:hAnsi="Belleza" w:cs="Times"/>
-          <w:color w:val="000000" w:themeColor="text1"/>
-          <w:szCs w:val="32"/>
-        </w:rPr>
-        <w:tab/>
-      </w:r>
-      <w:r>
-        <w:rPr>
-          <w:rFonts w:ascii="Belleza" w:hAnsi="Belleza" w:cs="Times"/>
-          <w:color w:val="000000" w:themeColor="text1"/>
-          <w:szCs w:val="32"/>
-        </w:rPr>
-        <w:tab/>
-        <w:t>Organisation von Aktivita</w:t>
+          <w:color w:val="4381BE"/>
+          <w:szCs w:val="32"/>
+        </w:rPr>
+        <w:t xml:space="preserve"> </w:t>
+      </w:r>
+      <w:r>
+        <w:rPr>
+          <w:rFonts w:ascii="Belleza" w:hAnsi="Belleza" w:cs="Times"/>
+          <w:color w:val="4381BE"/>
+          <w:szCs w:val="32"/>
+        </w:rPr>
+        <w:t>Organisatorische Fa</w:t>
       </w:r>
       <w:r>
         <w:rPr>
           <w:rFonts w:ascii="Calibri" w:eastAsia="Calibri" w:hAnsi="Calibri" w:cs="Calibri"/>
-          <w:color w:val="000000" w:themeColor="text1"/>
+          <w:color w:val="4381BE"/>
           <w:szCs w:val="32"/>
         </w:rPr>
         <w:t>̈</w:t>
@@ -2228,26 +2133,42 @@
       <w:r>
         <w:rPr>
           <w:rFonts w:ascii="Belleza" w:hAnsi="Belleza" w:cs="Times"/>
-          <w:color w:val="000000" w:themeColor="text1"/>
-          <w:szCs w:val="32"/>
-        </w:rPr>
-        <w:t>ten f</w:t>
-      </w:r>
-      <w:r>
-        <w:rPr>
-          <w:rFonts w:ascii="Calibri" w:eastAsia="Calibri" w:hAnsi="Calibri" w:cs="Calibri"/>
-          <w:color w:val="000000" w:themeColor="text1"/>
-          <w:szCs w:val="32"/>
-        </w:rPr>
-        <w:t>ü</w:t>
-      </w:r>
-      <w:r>
-        <w:rPr>
-          <w:rFonts w:ascii="Belleza" w:hAnsi="Belleza" w:cs="Times"/>
-          <w:color w:val="000000" w:themeColor="text1"/>
-          <w:szCs w:val="32"/>
-        </w:rPr>
-        <w:t>r Mitstudenten</w:t>
+          <w:color w:val="4381BE"/>
+          <w:szCs w:val="32"/>
+        </w:rPr>
+        <w:t>higkeiten</w:t>
+      </w:r>
+      <w:r>
+        <w:rPr>
+          <w:rFonts w:ascii="Belleza" w:hAnsi="Belleza" w:cs="Times"/>
+          <w:color w:val="4381BE"/>
+          <w:szCs w:val="32"/>
+        </w:rPr>
+        <w:tab/>
+      </w:r>
+      <w:r>
+        <w:rPr>
+          <w:rFonts w:ascii="Belleza" w:hAnsi="Belleza" w:cs="Times"/>
+          <w:color w:val="4381BE"/>
+          <w:szCs w:val="32"/>
+        </w:rPr>
+        <w:tab/>
+      </w:r>
+      <w:r>
+        <w:rPr>
+          <w:rFonts w:ascii="Belleza" w:hAnsi="Belleza" w:cs="Times"/>
+          <w:color w:val="000000" w:themeColor="text1"/>
+          <w:szCs w:val="32"/>
+        </w:rPr>
+        <w:t>Guter Teampla</w:t>
+      </w:r>
+      <w:r>
+        <w:rPr>
+          <w:rFonts w:ascii="Belleza" w:hAnsi="Belleza" w:cs="Times"/>
+          <w:color w:val="000000" w:themeColor="text1"/>
+          <w:szCs w:val="32"/>
+        </w:rPr>
+        <w:t>yer, kontaktfreudig, Leadership</w:t>
       </w:r>
     </w:p>
     <w:p>
@@ -2489,8 +2410,8 @@
         <w:autoSpaceDE w:val="0"/>
         <w:autoSpaceDN w:val="0"/>
         <w:adjustRightInd w:val="0"/>
-        <w:spacing w:line="360" w:lineRule="auto"/>
-        <w:ind w:left="3261" w:hanging="1134"/>
+        <w:spacing w:line="240" w:lineRule="atLeast"/>
+        <w:ind w:left="3260" w:hanging="1134"/>
         <w:rPr>
           <w:rFonts w:ascii="Belleza" w:hAnsi="Belleza" w:cs="Times"/>
           <w:color w:val="000000" w:themeColor="text1"/>
@@ -2535,7 +2456,23 @@
           <w:color w:val="000000" w:themeColor="text1"/>
           <w:szCs w:val="32"/>
         </w:rPr>
-        <w:t>Sport, deutsche Kultur, lesen, Musik</w:t>
+        <w:t>Sport</w:t>
+      </w:r>
+      <w:r>
+        <w:rPr>
+          <w:rFonts w:ascii="Belleza" w:hAnsi="Belleza" w:cs="Times"/>
+          <w:color w:val="000000" w:themeColor="text1"/>
+          <w:szCs w:val="32"/>
+        </w:rPr>
+        <w:t xml:space="preserve"> – Cricket/Fußball/Badminton und schwimmen, deutsche Kultur, L</w:t>
+      </w:r>
+      <w:r>
+        <w:rPr>
+          <w:rFonts w:ascii="Belleza" w:hAnsi="Belleza" w:cs="Times"/>
+          <w:color w:val="000000" w:themeColor="text1"/>
+          <w:szCs w:val="32"/>
+        </w:rPr>
+        <w:t>esen, Musik</w:t>
       </w:r>
       <w:bookmarkStart w:id="0" w:name="_GoBack"/>
       <w:bookmarkEnd w:id="0"/>

</xml_diff>